<commit_message>
se incluye mi firma
</commit_message>
<xml_diff>
--- a/PHPWord-develop/plantillas/IFC01S_anexo3.docx
+++ b/PHPWord-develop/plantillas/IFC01S_anexo3.docx
@@ -531,6 +531,56 @@
                 <w:lang w:val="es-ES"/>
               </w:rPr>
             </w:pPr>
+            <w:r>
+              <w:rPr>
+                <w:noProof/>
+                <w:sz w:val="28"/>
+                <w:lang w:val="es-ES_tradnl" w:eastAsia="es-ES_tradnl"/>
+              </w:rPr>
+              <w:drawing>
+                <wp:anchor distT="0" distB="0" distL="114300" distR="114300" simplePos="0" relativeHeight="251658240" behindDoc="0" locked="0" layoutInCell="1" allowOverlap="1">
+                  <wp:simplePos x="0" y="0"/>
+                  <wp:positionH relativeFrom="column">
+                    <wp:posOffset>851535</wp:posOffset>
+                  </wp:positionH>
+                  <wp:positionV relativeFrom="paragraph">
+                    <wp:posOffset>164465</wp:posOffset>
+                  </wp:positionV>
+                  <wp:extent cx="2200910" cy="2158365"/>
+                  <wp:effectExtent l="0" t="0" r="0" b="0"/>
+                  <wp:wrapNone/>
+                  <wp:docPr id="2" name="1 Imagen" descr="CamScanner 04-01-2022 10.17 (1).png"/>
+                  <wp:cNvGraphicFramePr>
+                    <a:graphicFrameLocks xmlns:a="http://schemas.openxmlformats.org/drawingml/2006/main" noChangeAspect="1"/>
+                  </wp:cNvGraphicFramePr>
+                  <a:graphic xmlns:a="http://schemas.openxmlformats.org/drawingml/2006/main">
+                    <a:graphicData uri="http://schemas.openxmlformats.org/drawingml/2006/picture">
+                      <pic:pic xmlns:pic="http://schemas.openxmlformats.org/drawingml/2006/picture">
+                        <pic:nvPicPr>
+                          <pic:cNvPr id="0" name="CamScanner 04-01-2022 10.17 (1).png"/>
+                          <pic:cNvPicPr/>
+                        </pic:nvPicPr>
+                        <pic:blipFill>
+                          <a:blip r:embed="rId7" cstate="print"/>
+                          <a:stretch>
+                            <a:fillRect/>
+                          </a:stretch>
+                        </pic:blipFill>
+                        <pic:spPr>
+                          <a:xfrm>
+                            <a:off x="0" y="0"/>
+                            <a:ext cx="2200910" cy="2158365"/>
+                          </a:xfrm>
+                          <a:prstGeom prst="rect">
+                            <a:avLst/>
+                          </a:prstGeom>
+                        </pic:spPr>
+                      </pic:pic>
+                    </a:graphicData>
+                  </a:graphic>
+                </wp:anchor>
+              </w:drawing>
+            </w:r>
           </w:p>
         </w:tc>
       </w:tr>
@@ -954,6 +1004,57 @@
                 <w:lang w:val="es-ES_tradnl"/>
               </w:rPr>
             </w:pPr>
+            <w:r>
+              <w:rPr>
+                <w:noProof/>
+                <w:sz w:val="18"/>
+                <w:szCs w:val="18"/>
+                <w:lang w:val="es-ES_tradnl" w:eastAsia="es-ES_tradnl"/>
+              </w:rPr>
+              <w:drawing>
+                <wp:anchor distT="0" distB="0" distL="114300" distR="114300" simplePos="0" relativeHeight="251660288" behindDoc="0" locked="0" layoutInCell="1" allowOverlap="1">
+                  <wp:simplePos x="0" y="0"/>
+                  <wp:positionH relativeFrom="column">
+                    <wp:posOffset>847060</wp:posOffset>
+                  </wp:positionH>
+                  <wp:positionV relativeFrom="paragraph">
+                    <wp:posOffset>74842</wp:posOffset>
+                  </wp:positionV>
+                  <wp:extent cx="2200940" cy="2158409"/>
+                  <wp:effectExtent l="0" t="0" r="0" b="0"/>
+                  <wp:wrapNone/>
+                  <wp:docPr id="3" name="1 Imagen" descr="CamScanner 04-01-2022 10.17 (1).png"/>
+                  <wp:cNvGraphicFramePr>
+                    <a:graphicFrameLocks xmlns:a="http://schemas.openxmlformats.org/drawingml/2006/main" noChangeAspect="1"/>
+                  </wp:cNvGraphicFramePr>
+                  <a:graphic xmlns:a="http://schemas.openxmlformats.org/drawingml/2006/main">
+                    <a:graphicData uri="http://schemas.openxmlformats.org/drawingml/2006/picture">
+                      <pic:pic xmlns:pic="http://schemas.openxmlformats.org/drawingml/2006/picture">
+                        <pic:nvPicPr>
+                          <pic:cNvPr id="0" name="CamScanner 04-01-2022 10.17 (1).png"/>
+                          <pic:cNvPicPr/>
+                        </pic:nvPicPr>
+                        <pic:blipFill>
+                          <a:blip r:embed="rId7" cstate="print"/>
+                          <a:stretch>
+                            <a:fillRect/>
+                          </a:stretch>
+                        </pic:blipFill>
+                        <pic:spPr>
+                          <a:xfrm>
+                            <a:off x="0" y="0"/>
+                            <a:ext cx="2200940" cy="2158409"/>
+                          </a:xfrm>
+                          <a:prstGeom prst="rect">
+                            <a:avLst/>
+                          </a:prstGeom>
+                        </pic:spPr>
+                      </pic:pic>
+                    </a:graphicData>
+                  </a:graphic>
+                </wp:anchor>
+              </w:drawing>
+            </w:r>
           </w:p>
           <w:p>
             <w:pPr>
@@ -1217,6 +1318,57 @@
                 <w:lang w:val="es-ES"/>
               </w:rPr>
             </w:pPr>
+            <w:r>
+              <w:rPr>
+                <w:noProof/>
+                <w:sz w:val="18"/>
+                <w:szCs w:val="18"/>
+                <w:lang w:val="es-ES_tradnl" w:eastAsia="es-ES_tradnl"/>
+              </w:rPr>
+              <w:drawing>
+                <wp:anchor distT="0" distB="0" distL="114300" distR="114300" simplePos="0" relativeHeight="251662336" behindDoc="0" locked="0" layoutInCell="1" allowOverlap="1">
+                  <wp:simplePos x="0" y="0"/>
+                  <wp:positionH relativeFrom="column">
+                    <wp:posOffset>847060</wp:posOffset>
+                  </wp:positionH>
+                  <wp:positionV relativeFrom="paragraph">
+                    <wp:posOffset>831407</wp:posOffset>
+                  </wp:positionV>
+                  <wp:extent cx="2200940" cy="2158410"/>
+                  <wp:effectExtent l="0" t="0" r="0" b="0"/>
+                  <wp:wrapNone/>
+                  <wp:docPr id="4" name="1 Imagen" descr="CamScanner 04-01-2022 10.17 (1).png"/>
+                  <wp:cNvGraphicFramePr>
+                    <a:graphicFrameLocks xmlns:a="http://schemas.openxmlformats.org/drawingml/2006/main" noChangeAspect="1"/>
+                  </wp:cNvGraphicFramePr>
+                  <a:graphic xmlns:a="http://schemas.openxmlformats.org/drawingml/2006/main">
+                    <a:graphicData uri="http://schemas.openxmlformats.org/drawingml/2006/picture">
+                      <pic:pic xmlns:pic="http://schemas.openxmlformats.org/drawingml/2006/picture">
+                        <pic:nvPicPr>
+                          <pic:cNvPr id="0" name="CamScanner 04-01-2022 10.17 (1).png"/>
+                          <pic:cNvPicPr/>
+                        </pic:nvPicPr>
+                        <pic:blipFill>
+                          <a:blip r:embed="rId7" cstate="print"/>
+                          <a:stretch>
+                            <a:fillRect/>
+                          </a:stretch>
+                        </pic:blipFill>
+                        <pic:spPr>
+                          <a:xfrm>
+                            <a:off x="0" y="0"/>
+                            <a:ext cx="2200940" cy="2158410"/>
+                          </a:xfrm>
+                          <a:prstGeom prst="rect">
+                            <a:avLst/>
+                          </a:prstGeom>
+                        </pic:spPr>
+                      </pic:pic>
+                    </a:graphicData>
+                  </a:graphic>
+                </wp:anchor>
+              </w:drawing>
+            </w:r>
           </w:p>
         </w:tc>
         <w:tc>
@@ -2552,12 +2704,12 @@
       </w:pPr>
     </w:p>
     <w:sectPr>
-      <w:headerReference w:type="even" r:id="rId7"/>
-      <w:headerReference w:type="default" r:id="rId8"/>
-      <w:footerReference w:type="even" r:id="rId9"/>
-      <w:footerReference w:type="default" r:id="rId10"/>
-      <w:headerReference w:type="first" r:id="rId11"/>
-      <w:footerReference w:type="first" r:id="rId12"/>
+      <w:headerReference w:type="even" r:id="rId8"/>
+      <w:headerReference w:type="default" r:id="rId9"/>
+      <w:footerReference w:type="even" r:id="rId10"/>
+      <w:footerReference w:type="default" r:id="rId11"/>
+      <w:headerReference w:type="first" r:id="rId12"/>
+      <w:footerReference w:type="first" r:id="rId13"/>
       <w:pgSz w:w="16838" w:h="11906" w:orient="landscape"/>
       <w:pgMar w:top="284" w:right="1417" w:bottom="709" w:left="426" w:header="708" w:footer="708" w:gutter="0"/>
       <w:cols w:space="708"/>

</xml_diff>

<commit_message>
se mete el sello en el anexo3
</commit_message>
<xml_diff>
--- a/PHPWord-develop/plantillas/IFC01S_anexo3.docx
+++ b/PHPWord-develop/plantillas/IFC01S_anexo3.docx
@@ -617,6 +617,57 @@
           <w:lang w:val="es-ES"/>
         </w:rPr>
       </w:pPr>
+      <w:r>
+        <w:rPr>
+          <w:noProof/>
+          <w:sz w:val="16"/>
+          <w:szCs w:val="16"/>
+          <w:lang w:val="es-ES_tradnl" w:eastAsia="es-ES_tradnl"/>
+        </w:rPr>
+        <w:drawing>
+          <wp:anchor distT="0" distB="0" distL="114300" distR="114300" simplePos="0" relativeHeight="251663360" behindDoc="1" locked="0" layoutInCell="1" allowOverlap="1">
+            <wp:simplePos x="0" y="0"/>
+            <wp:positionH relativeFrom="column">
+              <wp:posOffset>2791667</wp:posOffset>
+            </wp:positionH>
+            <wp:positionV relativeFrom="paragraph">
+              <wp:posOffset>275693</wp:posOffset>
+            </wp:positionV>
+            <wp:extent cx="994869" cy="972000"/>
+            <wp:effectExtent l="0" t="0" r="0" b="0"/>
+            <wp:wrapNone/>
+            <wp:docPr id="5" name="4 Imagen" descr="sello_salle.png"/>
+            <wp:cNvGraphicFramePr>
+              <a:graphicFrameLocks xmlns:a="http://schemas.openxmlformats.org/drawingml/2006/main" noChangeAspect="1"/>
+            </wp:cNvGraphicFramePr>
+            <a:graphic xmlns:a="http://schemas.openxmlformats.org/drawingml/2006/main">
+              <a:graphicData uri="http://schemas.openxmlformats.org/drawingml/2006/picture">
+                <pic:pic xmlns:pic="http://schemas.openxmlformats.org/drawingml/2006/picture">
+                  <pic:nvPicPr>
+                    <pic:cNvPr id="0" name="sello_salle.png"/>
+                    <pic:cNvPicPr/>
+                  </pic:nvPicPr>
+                  <pic:blipFill>
+                    <a:blip r:embed="rId8" cstate="print"/>
+                    <a:stretch>
+                      <a:fillRect/>
+                    </a:stretch>
+                  </pic:blipFill>
+                  <pic:spPr>
+                    <a:xfrm>
+                      <a:off x="0" y="0"/>
+                      <a:ext cx="994869" cy="972000"/>
+                    </a:xfrm>
+                    <a:prstGeom prst="rect">
+                      <a:avLst/>
+                    </a:prstGeom>
+                  </pic:spPr>
+                </pic:pic>
+              </a:graphicData>
+            </a:graphic>
+          </wp:anchor>
+        </w:drawing>
+      </w:r>
     </w:p>
     <w:p>
       <w:pPr>
@@ -1076,6 +1127,57 @@
             </w:pPr>
             <w:r>
               <w:rPr>
+                <w:noProof/>
+                <w:sz w:val="18"/>
+                <w:szCs w:val="18"/>
+                <w:lang w:val="es-ES_tradnl" w:eastAsia="es-ES_tradnl"/>
+              </w:rPr>
+              <w:drawing>
+                <wp:anchor distT="0" distB="0" distL="114300" distR="114300" simplePos="0" relativeHeight="251667456" behindDoc="1" locked="0" layoutInCell="1" allowOverlap="1">
+                  <wp:simplePos x="0" y="0"/>
+                  <wp:positionH relativeFrom="column">
+                    <wp:posOffset>2207895</wp:posOffset>
+                  </wp:positionH>
+                  <wp:positionV relativeFrom="paragraph">
+                    <wp:posOffset>591820</wp:posOffset>
+                  </wp:positionV>
+                  <wp:extent cx="998855" cy="967105"/>
+                  <wp:effectExtent l="0" t="0" r="0" b="0"/>
+                  <wp:wrapNone/>
+                  <wp:docPr id="7" name="4 Imagen" descr="sello_salle.png"/>
+                  <wp:cNvGraphicFramePr>
+                    <a:graphicFrameLocks xmlns:a="http://schemas.openxmlformats.org/drawingml/2006/main" noChangeAspect="1"/>
+                  </wp:cNvGraphicFramePr>
+                  <a:graphic xmlns:a="http://schemas.openxmlformats.org/drawingml/2006/main">
+                    <a:graphicData uri="http://schemas.openxmlformats.org/drawingml/2006/picture">
+                      <pic:pic xmlns:pic="http://schemas.openxmlformats.org/drawingml/2006/picture">
+                        <pic:nvPicPr>
+                          <pic:cNvPr id="0" name="sello_salle.png"/>
+                          <pic:cNvPicPr/>
+                        </pic:nvPicPr>
+                        <pic:blipFill>
+                          <a:blip r:embed="rId9" cstate="print"/>
+                          <a:stretch>
+                            <a:fillRect/>
+                          </a:stretch>
+                        </pic:blipFill>
+                        <pic:spPr>
+                          <a:xfrm>
+                            <a:off x="0" y="0"/>
+                            <a:ext cx="998855" cy="967105"/>
+                          </a:xfrm>
+                          <a:prstGeom prst="rect">
+                            <a:avLst/>
+                          </a:prstGeom>
+                        </pic:spPr>
+                      </pic:pic>
+                    </a:graphicData>
+                  </a:graphic>
+                </wp:anchor>
+              </w:drawing>
+            </w:r>
+            <w:r>
+              <w:rPr>
                 <w:sz w:val="18"/>
                 <w:szCs w:val="18"/>
                 <w:lang w:val="es-ES_tradnl"/>
@@ -2702,14 +2804,66 @@
           <w:lang w:val="es-ES"/>
         </w:rPr>
       </w:pPr>
+      <w:r>
+        <w:rPr>
+          <w:noProof/>
+          <w:sz w:val="16"/>
+          <w:szCs w:val="16"/>
+          <w:lang w:val="es-ES_tradnl" w:eastAsia="es-ES_tradnl"/>
+        </w:rPr>
+        <w:lastRenderedPageBreak/>
+        <w:drawing>
+          <wp:anchor distT="0" distB="0" distL="114300" distR="114300" simplePos="0" relativeHeight="251665408" behindDoc="1" locked="0" layoutInCell="1" allowOverlap="1">
+            <wp:simplePos x="0" y="0"/>
+            <wp:positionH relativeFrom="column">
+              <wp:posOffset>1238885</wp:posOffset>
+            </wp:positionH>
+            <wp:positionV relativeFrom="paragraph">
+              <wp:posOffset>184150</wp:posOffset>
+            </wp:positionV>
+            <wp:extent cx="998855" cy="967105"/>
+            <wp:effectExtent l="0" t="0" r="0" b="0"/>
+            <wp:wrapNone/>
+            <wp:docPr id="6" name="4 Imagen" descr="sello_salle.png"/>
+            <wp:cNvGraphicFramePr>
+              <a:graphicFrameLocks xmlns:a="http://schemas.openxmlformats.org/drawingml/2006/main" noChangeAspect="1"/>
+            </wp:cNvGraphicFramePr>
+            <a:graphic xmlns:a="http://schemas.openxmlformats.org/drawingml/2006/main">
+              <a:graphicData uri="http://schemas.openxmlformats.org/drawingml/2006/picture">
+                <pic:pic xmlns:pic="http://schemas.openxmlformats.org/drawingml/2006/picture">
+                  <pic:nvPicPr>
+                    <pic:cNvPr id="0" name="sello_salle.png"/>
+                    <pic:cNvPicPr/>
+                  </pic:nvPicPr>
+                  <pic:blipFill>
+                    <a:blip r:embed="rId9" cstate="print"/>
+                    <a:stretch>
+                      <a:fillRect/>
+                    </a:stretch>
+                  </pic:blipFill>
+                  <pic:spPr>
+                    <a:xfrm>
+                      <a:off x="0" y="0"/>
+                      <a:ext cx="998855" cy="967105"/>
+                    </a:xfrm>
+                    <a:prstGeom prst="rect">
+                      <a:avLst/>
+                    </a:prstGeom>
+                  </pic:spPr>
+                </pic:pic>
+              </a:graphicData>
+            </a:graphic>
+          </wp:anchor>
+        </w:drawing>
+      </w:r>
     </w:p>
     <w:sectPr>
-      <w:headerReference w:type="even" r:id="rId8"/>
-      <w:headerReference w:type="default" r:id="rId9"/>
-      <w:footerReference w:type="even" r:id="rId10"/>
-      <w:footerReference w:type="default" r:id="rId11"/>
-      <w:headerReference w:type="first" r:id="rId12"/>
-      <w:footerReference w:type="first" r:id="rId13"/>
+      <w:headerReference w:type="even" r:id="rId10"/>
+      <w:headerReference w:type="default" r:id="rId11"/>
+      <w:footerReference w:type="even" r:id="rId12"/>
+      <w:footerReference w:type="default" r:id="rId13"/>
+      <w:headerReference w:type="first" r:id="rId14"/>
+      <w:footerReference w:type="first" r:id="rId15"/>
       <w:pgSz w:w="16838" w:h="11906" w:orient="landscape"/>
       <w:pgMar w:top="284" w:right="1417" w:bottom="709" w:left="426" w:header="708" w:footer="708" w:gutter="0"/>
       <w:cols w:space="708"/>
@@ -3345,7 +3499,7 @@
                   <a:blip r:embed="rId6" cstate="print">
                     <a:extLst>
                       <a:ext uri="{28A0092B-C50C-407E-A947-70E740481C1C}">
-                        <a14:useLocalDpi xmlns="" xmlns:wpc="http://schemas.microsoft.com/office/word/2010/wordprocessingCanvas" xmlns:mc="http://schemas.openxmlformats.org/markup-compatibility/2006" xmlns:o="urn:schemas-microsoft-com:office:office" xmlns:v="urn:schemas-microsoft-com:vml" xmlns:wp14="http://schemas.microsoft.com/office/word/2010/wordprocessingDrawing" xmlns:w10="urn:schemas-microsoft-com:office:word" xmlns:w="http://schemas.openxmlformats.org/wordprocessingml/2006/main" xmlns:w14="http://schemas.microsoft.com/office/word/2010/wordml" xmlns:wpg="http://schemas.microsoft.com/office/word/2010/wordprocessingGroup" xmlns:wpi="http://schemas.microsoft.com/office/word/2010/wordprocessingInk" xmlns:wps="http://schemas.microsoft.com/office/word/2010/wordprocessingShape" xmlns:a14="http://schemas.microsoft.com/office/drawing/2010/main" val="0"/>
+                        <a14:useLocalDpi xmlns:a14="http://schemas.microsoft.com/office/drawing/2010/main" xmlns:wps="http://schemas.microsoft.com/office/word/2010/wordprocessingShape" xmlns:wpi="http://schemas.microsoft.com/office/word/2010/wordprocessingInk" xmlns:wpg="http://schemas.microsoft.com/office/word/2010/wordprocessingGroup" xmlns:w14="http://schemas.microsoft.com/office/word/2010/wordml" xmlns:w="http://schemas.openxmlformats.org/wordprocessingml/2006/main" xmlns:w10="urn:schemas-microsoft-com:office:word" xmlns:wp14="http://schemas.microsoft.com/office/word/2010/wordprocessingDrawing" xmlns:v="urn:schemas-microsoft-com:vml" xmlns:o="urn:schemas-microsoft-com:office:office" xmlns:mc="http://schemas.openxmlformats.org/markup-compatibility/2006" xmlns:wpc="http://schemas.microsoft.com/office/word/2010/wordprocessingCanvas" xmlns="" val="0"/>
                       </a:ext>
                     </a:extLst>
                   </a:blip>
@@ -3661,7 +3815,7 @@
               <w:sz w:val="18"/>
               <w:lang w:val="es-ES"/>
             </w:rPr>
-            <w:t>3</w:t>
+            <w:t>1</w:t>
           </w:r>
           <w:r>
             <w:rPr>

</xml_diff>